<commit_message>
Commit nezz koji po redu
Dodala ERA dijagram (koji je zajedno u datoteci s d.klasa, i dodala
ostale dijagrame slijeda 2, 4 i 5 - Ažuriraj polaznika, Upravljaj
aplikacijom i Evidentiraj aktivnosti polaznika). Ima puno datoteka za
commit zbog workspacea.
</commit_message>
<xml_diff>
--- a/Projektna dokumentacija +ostalo potrebno za rad trenutno/PI dnevnik izvođenja projekta - za gantogram.docx
+++ b/Projektna dokumentacija +ostalo potrebno za rad trenutno/PI dnevnik izvođenja projekta - za gantogram.docx
@@ -298,6 +298,14 @@
               <w:t>30.10. za precrtati</w:t>
             </w:r>
           </w:p>
+          <w:p>
+            <w:pPr>
+              <w:cnfStyle w:val="000000000000"/>
+            </w:pPr>
+            <w:r>
+              <w:t>DDL za Josipu d.aktivnosti je 15.11., za obje d.slijeda na papiru isto, d.klasa Nadja isti ddl</w:t>
+            </w:r>
+          </w:p>
         </w:tc>
         <w:tc>
           <w:tcPr>
@@ -310,6 +318,11 @@
             <w:r>
               <w:t>29.10. precrtano u program</w:t>
             </w:r>
+          </w:p>
+          <w:p>
+            <w:pPr>
+              <w:cnfStyle w:val="000000000000"/>
+            </w:pPr>
           </w:p>
         </w:tc>
       </w:tr>
@@ -502,6 +515,95 @@
       </w:r>
       <w:r>
         <w:t xml:space="preserve"> – radile UML dijagrame, precrtale dio, dogovorile smo se što koja doma bude radila</w:t>
+      </w:r>
+    </w:p>
+    <w:p>
+      <w:r>
+        <w:t xml:space="preserve">Sastanak 3. </w:t>
+      </w:r>
+      <w:r>
+        <w:tab/>
+        <w:t>27.10.2014</w:t>
+      </w:r>
+      <w:r>
+        <w:t xml:space="preserve"> – dovršiti UML i ERA, precrtati dio, utorak na konzulacije ići</w:t>
+      </w:r>
+      <w:r>
+        <w:t xml:space="preserve"> + drugi tjedan d.slijeda i ERA</w:t>
+      </w:r>
+      <w:r>
+        <w:rPr>
+          <w:b/>
+        </w:rPr>
+        <w:t>31.10.</w:t>
+      </w:r>
+      <w:r>
+        <w:t xml:space="preserve"> konz. – kroz dan-dva gotovi use case i d.aktivnosti</w:t>
+      </w:r>
+    </w:p>
+    <w:p>
+      <w:pPr>
+        <w:rPr>
+          <w:b/>
+        </w:rPr>
+      </w:pPr>
+      <w:r>
+        <w:t>11.11 sastanak – d.klasa i d.slijeda radimo (ostao još d</w:t>
+      </w:r>
+      <w:bookmarkStart w:id="0" w:name="_GoBack"/>
+      <w:bookmarkEnd w:id="0"/>
+      <w:r>
+        <w:t>.slijeda) – D.SLIJEDA?!?!?!</w:t>
+      </w:r>
+      <w:r>
+        <w:br/>
+      </w:r>
+      <w:r>
+        <w:br/>
+      </w:r>
+      <w:r>
+        <w:rPr>
+          <w:b/>
+        </w:rPr>
+        <w:t>13.11. konz. – d.slijeda pitale, d.klasa i d. Aktivnosti</w:t>
+      </w:r>
+      <w:r>
+        <w:rPr>
+          <w:b/>
+        </w:rPr>
+        <w:t>. Na kavi se dogovorile koja kaj ima za raditi, ddl-ovi zapisani gore u tablicu, sljedeći sastanak 15.11.</w:t>
+      </w:r>
+    </w:p>
+    <w:p>
+      <w:pPr>
+        <w:rPr>
+          <w:b/>
+        </w:rPr>
+      </w:pPr>
+      <w:r>
+        <w:rPr>
+          <w:b/>
+        </w:rPr>
+        <w:t xml:space="preserve">20.11. konzultacije – d.slijeda </w:t>
+      </w:r>
+      <w:r>
+        <w:rPr>
+          <w:b/>
+        </w:rPr>
+        <w:br/>
+      </w:r>
+    </w:p>
+    <w:p>
+      <w:pPr>
+        <w:rPr>
+          <w:b/>
+        </w:rPr>
+      </w:pPr>
+      <w:r>
+        <w:rPr>
+          <w:b/>
+        </w:rPr>
+        <w:t xml:space="preserve">12.12. – d.slijeda (1,3,6) precrtani, era napravljena i idemo na konz. 16./17.12. </w:t>
       </w:r>
     </w:p>
     <w:p>
@@ -511,123 +613,48 @@
         </w:rPr>
       </w:pPr>
       <w:r>
-        <w:t xml:space="preserve">Sastanak 3. </w:t>
-      </w:r>
-      <w:r>
-        <w:tab/>
-        <w:t>27.10.2014</w:t>
-      </w:r>
-      <w:r>
-        <w:t xml:space="preserve"> – dovršiti UML i ERA, precrtati dio, utorak na konzulacije ići</w:t>
-      </w:r>
-      <w:r>
-        <w:t xml:space="preserve"> </w:t>
-      </w:r>
-      <w:r>
-        <w:rPr>
-          <w:u w:val="single"/>
-        </w:rPr>
-        <w:t>+ drugi tjedan d.slijeda i ERA</w:t>
-      </w:r>
-    </w:p>
-    <w:p>
-      <w:pPr>
-        <w:rPr>
-          <w:u w:val="single"/>
-        </w:rPr>
-      </w:pPr>
-    </w:p>
-    <w:p>
-      <w:pPr>
-        <w:rPr>
-          <w:u w:val="single"/>
-        </w:rPr>
-      </w:pPr>
-      <w:r>
         <w:rPr>
           <w:b/>
           <w:u w:val="single"/>
         </w:rPr>
-        <w:t>31.10.</w:t>
-      </w:r>
-      <w:r>
-        <w:rPr>
-          <w:u w:val="single"/>
-        </w:rPr>
-        <w:t xml:space="preserve"> konz. – kroz dan-dva gotovi use case i d.aktivnosti</w:t>
-      </w:r>
-    </w:p>
-    <w:p>
-      <w:pPr>
-        <w:rPr>
-          <w:u w:val="single"/>
-        </w:rPr>
-      </w:pPr>
-      <w:r>
-        <w:rPr>
-          <w:u w:val="single"/>
-        </w:rPr>
-        <w:t>11.11</w:t>
-      </w:r>
-      <w:r>
-        <w:rPr>
-          <w:u w:val="single"/>
-        </w:rPr>
-        <w:t xml:space="preserve"> sastanak</w:t>
-      </w:r>
-      <w:r>
-        <w:rPr>
-          <w:u w:val="single"/>
-        </w:rPr>
-        <w:t xml:space="preserve"> – d.klasa i d.slijeda radimo</w:t>
-      </w:r>
-      <w:r>
-        <w:rPr>
-          <w:u w:val="single"/>
-        </w:rPr>
-        <w:t xml:space="preserve"> (ostao još d</w:t>
-      </w:r>
-      <w:bookmarkStart w:id="0" w:name="_GoBack"/>
-      <w:bookmarkEnd w:id="0"/>
-      <w:r>
-        <w:rPr>
-          <w:u w:val="single"/>
-        </w:rPr>
-        <w:t>.slijeda) – D.SLIJEDA?!?!?!</w:t>
-      </w:r>
-      <w:r>
-        <w:rPr>
-          <w:u w:val="single"/>
-        </w:rPr>
-        <w:br/>
-      </w:r>
-      <w:r>
-        <w:rPr>
-          <w:u w:val="single"/>
-        </w:rPr>
-        <w:br/>
-      </w:r>
-      <w:r>
-        <w:rPr>
-          <w:u w:val="single"/>
-        </w:rPr>
-        <w:t xml:space="preserve"> </w:t>
+        <w:t xml:space="preserve">Cilj: </w:t>
       </w:r>
       <w:r>
         <w:rPr>
           <w:b/>
           <w:u w:val="single"/>
         </w:rPr>
-        <w:t>13.11.</w:t>
+        <w:t>Do kraja 2014. Treba napraviti sve forme u aplikaciji i srediti dokumentaciju</w:t>
+      </w:r>
+      <w:r>
+        <w:rPr>
+          <w:b/>
+        </w:rPr>
+        <w:br/>
+      </w:r>
+      <w:r>
+        <w:rPr>
+          <w:b/>
+        </w:rPr>
+        <w:br/>
+        <w:t>16.12. konzultacije za ERA i d.slijeda pregledat</w:t>
       </w:r>
       <w:r>
         <w:rPr>
           <w:b/>
           <w:u w:val="single"/>
         </w:rPr>
-        <w:t xml:space="preserve"> konz.</w:t>
+        <w:br/>
+      </w:r>
+      <w:r>
+        <w:rPr>
+          <w:b/>
+          <w:u w:val="single"/>
+        </w:rPr>
+        <w:br/>
       </w:r>
     </w:p>
+    <w:p/>
     <w:sectPr>
       <w:pgSz w:w="11906" w:h="16838"/>
       <w:pgMar w:top="1417" w:right="1417" w:bottom="1417" w:left="1417" w:header="708" w:footer="708" w:gutter="0"/>

</xml_diff>